<commit_message>
Inicio de tarea 4
</commit_message>
<xml_diff>
--- a/Tareas/Tarea 3/Tarea 3.docx
+++ b/Tareas/Tarea 3/Tarea 3.docx
@@ -249,7 +249,7 @@
           <w:lang w:val="es-CR" w:eastAsia="en-US" w:bidi="ar-SA"/>
         </w:rPr>
         <w:drawing>
-          <wp:anchor behindDoc="0" distT="0" distB="0" distL="0" distR="0" simplePos="0" locked="0" layoutInCell="0" allowOverlap="1" relativeHeight="14">
+          <wp:anchor behindDoc="0" distT="0" distB="0" distL="0" distR="0" simplePos="0" locked="0" layoutInCell="0" allowOverlap="1" relativeHeight="17">
             <wp:simplePos x="0" y="0"/>
             <wp:positionH relativeFrom="column">
               <wp:align>center</wp:align>
@@ -365,71 +365,75 @@
         </w:rPr>
       </w:pPr>
       <w:r>
-        <w:rPr/>
-      </w:r>
-    </w:p>
-    <w:p>
-      <w:pPr>
-        <w:pStyle w:val="Normal"/>
-        <w:rPr>
-          <w:lang w:val="es-CR" w:eastAsia="en-US" w:bidi="ar-SA"/>
-        </w:rPr>
-      </w:pPr>
-      <w:r>
-        <w:rPr/>
-      </w:r>
-    </w:p>
-    <w:p>
-      <w:pPr>
-        <w:pStyle w:val="Normal"/>
-        <w:rPr>
-          <w:lang w:val="es-CR" w:eastAsia="en-US" w:bidi="ar-SA"/>
-        </w:rPr>
-      </w:pPr>
-      <w:r>
-        <w:rPr/>
-      </w:r>
-    </w:p>
-    <w:p>
-      <w:pPr>
-        <w:pStyle w:val="Normal"/>
-        <w:rPr>
-          <w:lang w:val="es-CR" w:eastAsia="en-US" w:bidi="ar-SA"/>
-        </w:rPr>
-      </w:pPr>
-      <w:r>
-        <w:rPr/>
-      </w:r>
-    </w:p>
-    <w:p>
-      <w:pPr>
-        <w:pStyle w:val="Normal"/>
-        <w:rPr>
-          <w:lang w:val="es-CR" w:eastAsia="en-US" w:bidi="ar-SA"/>
-        </w:rPr>
-      </w:pPr>
-      <w:r>
-        <w:rPr/>
-      </w:r>
-    </w:p>
-    <w:p>
-      <w:pPr>
-        <w:pStyle w:val="Normal"/>
-        <w:rPr>
-          <w:lang w:val="es-CR" w:eastAsia="en-US" w:bidi="ar-SA"/>
-        </w:rPr>
-      </w:pPr>
-      <w:r>
-        <w:rPr>
-          <w:lang w:val="es-CR" w:eastAsia="en-US" w:bidi="ar-SA"/>
-        </w:rPr>
-        <w:t xml:space="preserve">Coeficientes </w:t>
-      </w:r>
-      <w:r>
-        <w:rPr>
-          <w:lang w:val="es-CR" w:eastAsia="en-US" w:bidi="ar-SA"/>
-        </w:rPr>
-        <w:t xml:space="preserve">de </w:t>
+        <w:rPr>
+          <w:lang w:val="es-CR" w:eastAsia="en-US" w:bidi="ar-SA"/>
+        </w:rPr>
+      </w:r>
+    </w:p>
+    <w:p>
+      <w:pPr>
+        <w:pStyle w:val="Normal"/>
+        <w:rPr>
+          <w:lang w:val="es-CR" w:eastAsia="en-US" w:bidi="ar-SA"/>
+        </w:rPr>
+      </w:pPr>
+      <w:r>
+        <w:rPr>
+          <w:lang w:val="es-CR" w:eastAsia="en-US" w:bidi="ar-SA"/>
+        </w:rPr>
+      </w:r>
+    </w:p>
+    <w:p>
+      <w:pPr>
+        <w:pStyle w:val="Normal"/>
+        <w:rPr>
+          <w:lang w:val="es-CR" w:eastAsia="en-US" w:bidi="ar-SA"/>
+        </w:rPr>
+      </w:pPr>
+      <w:r>
+        <w:rPr>
+          <w:lang w:val="es-CR" w:eastAsia="en-US" w:bidi="ar-SA"/>
+        </w:rPr>
+      </w:r>
+    </w:p>
+    <w:p>
+      <w:pPr>
+        <w:pStyle w:val="Normal"/>
+        <w:rPr>
+          <w:lang w:val="es-CR" w:eastAsia="en-US" w:bidi="ar-SA"/>
+        </w:rPr>
+      </w:pPr>
+      <w:r>
+        <w:rPr>
+          <w:lang w:val="es-CR" w:eastAsia="en-US" w:bidi="ar-SA"/>
+        </w:rPr>
+      </w:r>
+    </w:p>
+    <w:p>
+      <w:pPr>
+        <w:pStyle w:val="Normal"/>
+        <w:rPr>
+          <w:lang w:val="es-CR" w:eastAsia="en-US" w:bidi="ar-SA"/>
+        </w:rPr>
+      </w:pPr>
+      <w:r>
+        <w:rPr>
+          <w:lang w:val="es-CR" w:eastAsia="en-US" w:bidi="ar-SA"/>
+        </w:rPr>
+      </w:r>
+    </w:p>
+    <w:p>
+      <w:pPr>
+        <w:pStyle w:val="Normal"/>
+        <w:rPr>
+          <w:lang w:val="es-CR" w:eastAsia="en-US" w:bidi="ar-SA"/>
+        </w:rPr>
+      </w:pPr>
+      <w:r>
+        <w:rPr>
+          <w:lang w:val="es-CR" w:eastAsia="en-US" w:bidi="ar-SA"/>
+        </w:rPr>
+        <w:t xml:space="preserve">Coeficientes de </w:t>
       </w:r>
       <w:r>
         <w:rPr>
@@ -443,19 +447,7 @@
         <w:rPr>
           <w:lang w:val="es-CR" w:eastAsia="en-US" w:bidi="ar-SA"/>
         </w:rPr>
-        <w:t xml:space="preserve"> </w:t>
-      </w:r>
-      <w:r>
-        <w:rPr>
-          <w:lang w:val="es-CR" w:eastAsia="en-US" w:bidi="ar-SA"/>
-        </w:rPr>
-        <w:t>del filtro</w:t>
-      </w:r>
-      <w:r>
-        <w:rPr>
-          <w:lang w:val="es-CR" w:eastAsia="en-US" w:bidi="ar-SA"/>
-        </w:rPr>
-        <w:t>:</w:t>
+        <w:t xml:space="preserve"> del filtro:</w:t>
       </w:r>
     </w:p>
     <w:p>
@@ -545,13 +537,7 @@
         <w:rPr>
           <w:lang w:val="es-CR" w:eastAsia="en-US" w:bidi="ar-SA"/>
         </w:rPr>
-        <w:t xml:space="preserve"> </w:t>
-      </w:r>
-      <w:r>
-        <w:rPr>
-          <w:lang w:val="es-CR" w:eastAsia="en-US" w:bidi="ar-SA"/>
-        </w:rPr>
-        <w:t>del filtro:</w:t>
+        <w:t xml:space="preserve"> del filtro:</w:t>
       </w:r>
     </w:p>
     <w:p>
@@ -610,7 +596,9 @@
         </w:rPr>
       </w:pPr>
       <w:r>
-        <w:rPr/>
+        <w:rPr>
+          <w:lang w:val="es-CR" w:eastAsia="en-US" w:bidi="ar-SA"/>
+        </w:rPr>
       </w:r>
     </w:p>
     <w:p>
@@ -711,73 +699,87 @@
         </w:rPr>
       </w:pPr>
       <w:r>
-        <w:rPr/>
-      </w:r>
-    </w:p>
-    <w:p>
-      <w:pPr>
-        <w:pStyle w:val="Normal"/>
-        <w:rPr>
-          <w:lang w:val="es-CR" w:eastAsia="en-US" w:bidi="ar-SA"/>
-        </w:rPr>
-      </w:pPr>
-      <w:r>
-        <w:rPr/>
-      </w:r>
-    </w:p>
-    <w:p>
-      <w:pPr>
-        <w:pStyle w:val="Normal"/>
-        <w:rPr>
-          <w:lang w:val="es-CR" w:eastAsia="en-US" w:bidi="ar-SA"/>
-        </w:rPr>
-      </w:pPr>
-      <w:r>
-        <w:rPr/>
-      </w:r>
-    </w:p>
-    <w:p>
-      <w:pPr>
-        <w:pStyle w:val="Normal"/>
-        <w:rPr>
-          <w:lang w:val="es-CR" w:eastAsia="en-US" w:bidi="ar-SA"/>
-        </w:rPr>
-      </w:pPr>
-      <w:r>
-        <w:rPr/>
-      </w:r>
-    </w:p>
-    <w:p>
-      <w:pPr>
-        <w:pStyle w:val="Normal"/>
-        <w:rPr>
-          <w:lang w:val="es-CR" w:eastAsia="en-US" w:bidi="ar-SA"/>
-        </w:rPr>
-      </w:pPr>
-      <w:r>
-        <w:rPr/>
-      </w:r>
-    </w:p>
-    <w:p>
-      <w:pPr>
-        <w:pStyle w:val="Normal"/>
-        <w:rPr>
-          <w:lang w:val="es-CR" w:eastAsia="en-US" w:bidi="ar-SA"/>
-        </w:rPr>
-      </w:pPr>
-      <w:r>
-        <w:rPr/>
-      </w:r>
-    </w:p>
-    <w:p>
-      <w:pPr>
-        <w:pStyle w:val="Normal"/>
-        <w:rPr>
-          <w:lang w:val="es-CR" w:eastAsia="en-US" w:bidi="ar-SA"/>
-        </w:rPr>
-      </w:pPr>
-      <w:r>
-        <w:rPr/>
+        <w:rPr>
+          <w:lang w:val="es-CR" w:eastAsia="en-US" w:bidi="ar-SA"/>
+        </w:rPr>
+      </w:r>
+    </w:p>
+    <w:p>
+      <w:pPr>
+        <w:pStyle w:val="Normal"/>
+        <w:rPr>
+          <w:lang w:val="es-CR" w:eastAsia="en-US" w:bidi="ar-SA"/>
+        </w:rPr>
+      </w:pPr>
+      <w:r>
+        <w:rPr>
+          <w:lang w:val="es-CR" w:eastAsia="en-US" w:bidi="ar-SA"/>
+        </w:rPr>
+      </w:r>
+    </w:p>
+    <w:p>
+      <w:pPr>
+        <w:pStyle w:val="Normal"/>
+        <w:rPr>
+          <w:lang w:val="es-CR" w:eastAsia="en-US" w:bidi="ar-SA"/>
+        </w:rPr>
+      </w:pPr>
+      <w:r>
+        <w:rPr>
+          <w:lang w:val="es-CR" w:eastAsia="en-US" w:bidi="ar-SA"/>
+        </w:rPr>
+      </w:r>
+    </w:p>
+    <w:p>
+      <w:pPr>
+        <w:pStyle w:val="Normal"/>
+        <w:rPr>
+          <w:lang w:val="es-CR" w:eastAsia="en-US" w:bidi="ar-SA"/>
+        </w:rPr>
+      </w:pPr>
+      <w:r>
+        <w:rPr>
+          <w:lang w:val="es-CR" w:eastAsia="en-US" w:bidi="ar-SA"/>
+        </w:rPr>
+      </w:r>
+    </w:p>
+    <w:p>
+      <w:pPr>
+        <w:pStyle w:val="Normal"/>
+        <w:rPr>
+          <w:lang w:val="es-CR" w:eastAsia="en-US" w:bidi="ar-SA"/>
+        </w:rPr>
+      </w:pPr>
+      <w:r>
+        <w:rPr>
+          <w:lang w:val="es-CR" w:eastAsia="en-US" w:bidi="ar-SA"/>
+        </w:rPr>
+      </w:r>
+    </w:p>
+    <w:p>
+      <w:pPr>
+        <w:pStyle w:val="Normal"/>
+        <w:rPr>
+          <w:lang w:val="es-CR" w:eastAsia="en-US" w:bidi="ar-SA"/>
+        </w:rPr>
+      </w:pPr>
+      <w:r>
+        <w:rPr>
+          <w:lang w:val="es-CR" w:eastAsia="en-US" w:bidi="ar-SA"/>
+        </w:rPr>
+      </w:r>
+    </w:p>
+    <w:p>
+      <w:pPr>
+        <w:pStyle w:val="Normal"/>
+        <w:rPr>
+          <w:lang w:val="es-CR" w:eastAsia="en-US" w:bidi="ar-SA"/>
+        </w:rPr>
+      </w:pPr>
+      <w:r>
+        <w:rPr>
+          <w:lang w:val="es-CR" w:eastAsia="en-US" w:bidi="ar-SA"/>
+        </w:rPr>
       </w:r>
     </w:p>
     <w:p>
@@ -1272,9 +1274,7 @@
         </w:rPr>
       </w:pPr>
       <w:r>
-        <w:rPr>
-          <w:lang w:val="es-CR" w:eastAsia="en-US" w:bidi="ar-SA"/>
-        </w:rPr>
+        <w:rPr/>
         <w:drawing>
           <wp:inline distT="0" distB="0" distL="0" distR="0">
             <wp:extent cx="5943600" cy="2773045"/>
@@ -1376,7 +1376,7 @@
           <w:p>
             <w:pPr>
               <w:pStyle w:val="PreformattedText"/>
-              <w:widowControl/>
+              <w:widowControl w:val="false"/>
               <w:spacing w:before="0" w:after="283"/>
               <w:ind w:left="0" w:right="0" w:hanging="0"/>
               <w:jc w:val="center"/>
@@ -1404,7 +1404,7 @@
           <w:p>
             <w:pPr>
               <w:pStyle w:val="PreformattedText"/>
-              <w:widowControl/>
+              <w:widowControl w:val="false"/>
               <w:spacing w:before="0" w:after="283"/>
               <w:ind w:left="0" w:right="0" w:hanging="0"/>
               <w:jc w:val="center"/>
@@ -1440,6 +1440,8 @@
         <w:jc w:val="left"/>
         <w:rPr>
           <w:b w:val="false"/>
+          <w:b w:val="false"/>
+          <w:i w:val="false"/>
           <w:i w:val="false"/>
           <w:caps w:val="false"/>
           <w:smallCaps w:val="false"/>
@@ -1449,9 +1451,12 @@
       </w:pPr>
       <w:r>
         <w:rPr>
-          <w:b/>
-          <w:bCs/>
-          <w:lang w:val="es-CR" w:eastAsia="en-US" w:bidi="ar-SA"/>
+          <w:b w:val="false"/>
+          <w:i w:val="false"/>
+          <w:caps w:val="false"/>
+          <w:smallCaps w:val="false"/>
+          <w:color w:val="000000"/>
+          <w:spacing w:val="0"/>
         </w:rPr>
       </w:r>
     </w:p>
@@ -1480,13 +1485,7 @@
         <w:rPr>
           <w:lang w:val="es-CR" w:eastAsia="en-US" w:bidi="ar-SA"/>
         </w:rPr>
-        <w:t xml:space="preserve">Para comprobar el funcionamiento </w:t>
-      </w:r>
-      <w:r>
-        <w:rPr>
-          <w:lang w:val="es-CR" w:eastAsia="en-US" w:bidi="ar-SA"/>
-        </w:rPr>
-        <w:t xml:space="preserve">de filtro </w:t>
+        <w:t xml:space="preserve">Para comprobar el funcionamiento de filtro </w:t>
       </w:r>
       <w:r>
         <w:rPr>
@@ -1505,7 +1504,7 @@
         <w:pStyle w:val="Normal"/>
         <w:numPr>
           <w:ilvl w:val="0"/>
-          <w:numId w:val="2"/>
+          <w:numId w:val="1"/>
         </w:numPr>
         <w:rPr>
           <w:lang w:val="en-US" w:eastAsia="en-US" w:bidi="ar-SA"/>
@@ -1528,7 +1527,7 @@
         <w:pStyle w:val="Normal"/>
         <w:numPr>
           <w:ilvl w:val="0"/>
-          <w:numId w:val="2"/>
+          <w:numId w:val="1"/>
         </w:numPr>
         <w:rPr>
           <w:lang w:val="en-US" w:eastAsia="en-US" w:bidi="ar-SA"/>
@@ -1549,7 +1548,10 @@
     <w:p>
       <w:pPr>
         <w:pStyle w:val="Normal"/>
-        <w:jc w:val="left"/>
+        <w:numPr>
+          <w:ilvl w:val="0"/>
+          <w:numId w:val="1"/>
+        </w:numPr>
         <w:rPr>
           <w:lang w:val="en-US" w:eastAsia="en-US" w:bidi="ar-SA"/>
         </w:rPr>
@@ -1561,19 +1563,10 @@
           <w:kern w:val="0"/>
           <w:sz w:val="22"/>
           <w:szCs w:val="22"/>
-          <w:lang w:val="es-CR" w:eastAsia="en-US" w:bidi="ar-SA"/>
-        </w:rPr>
-        <w:t xml:space="preserve">En el siguiente gráfico se observa que los valores de cada muestra de ambas señales tienen valores muy similares. Por lo que se concluye que la señal fue filtrada de manera correcta. </w:t>
-      </w:r>
-    </w:p>
-    <w:p>
-      <w:pPr>
-        <w:pStyle w:val="Normal"/>
-        <w:jc w:val="center"/>
-        <w:rPr>
           <w:lang w:val="en-US" w:eastAsia="en-US" w:bidi="ar-SA"/>
         </w:rPr>
-      </w:pPr>
+        <w:t>Se</w:t>
+      </w:r>
       <w:r>
         <w:rPr>
           <w:rFonts w:eastAsia="Calibri" w:cs="" w:cstheme="minorBidi" w:eastAsiaTheme="minorHAnsi"/>
@@ -1583,9 +1576,132 @@
           <w:szCs w:val="22"/>
           <w:lang w:val="es-CR" w:eastAsia="en-US" w:bidi="ar-SA"/>
         </w:rPr>
+        <w:t xml:space="preserve">ñal de entrada de frecuencia f1 </w:t>
+      </w:r>
+      <w:r>
+        <w:rPr>
+          <w:rFonts w:eastAsia="Calibri" w:cs="" w:cstheme="minorBidi" w:eastAsiaTheme="minorHAnsi"/>
+          <w:color w:val="auto"/>
+          <w:kern w:val="0"/>
+          <w:sz w:val="22"/>
+          <w:szCs w:val="22"/>
+          <w:lang w:val="en-US" w:eastAsia="en-US" w:bidi="ar-SA"/>
+        </w:rPr>
+        <w:t>+ f2 + f3</w:t>
+      </w:r>
+    </w:p>
+    <w:p>
+      <w:pPr>
+        <w:pStyle w:val="Normal"/>
+        <w:jc w:val="left"/>
+        <w:rPr>
+          <w:lang w:val="en-US" w:eastAsia="en-US" w:bidi="ar-SA"/>
+        </w:rPr>
+      </w:pPr>
+      <w:r>
+        <w:rPr>
+          <w:rFonts w:eastAsia="Calibri" w:cs="" w:cstheme="minorBidi" w:eastAsiaTheme="minorHAnsi"/>
+          <w:color w:val="auto"/>
+          <w:kern w:val="0"/>
+          <w:sz w:val="22"/>
+          <w:szCs w:val="22"/>
+          <w:lang w:val="es-CR" w:eastAsia="en-US" w:bidi="ar-SA"/>
+        </w:rPr>
+        <w:t xml:space="preserve">En </w:t>
+      </w:r>
+      <w:r>
+        <w:rPr>
+          <w:rFonts w:eastAsia="Calibri" w:cs="" w:cstheme="minorBidi" w:eastAsiaTheme="minorHAnsi"/>
+          <w:color w:val="auto"/>
+          <w:kern w:val="0"/>
+          <w:sz w:val="22"/>
+          <w:szCs w:val="22"/>
+          <w:lang w:val="en-US" w:eastAsia="en-US" w:bidi="ar-SA"/>
+        </w:rPr>
+        <w:t>los siguientes gr</w:t>
+      </w:r>
+      <w:r>
+        <w:rPr>
+          <w:rFonts w:eastAsia="Calibri" w:cs="" w:cstheme="minorBidi" w:eastAsiaTheme="minorHAnsi"/>
+          <w:color w:val="auto"/>
+          <w:kern w:val="0"/>
+          <w:sz w:val="22"/>
+          <w:szCs w:val="22"/>
+          <w:lang w:val="es-CR" w:eastAsia="en-US" w:bidi="ar-SA"/>
+        </w:rPr>
+        <w:t>áficos</w:t>
+      </w:r>
+      <w:r>
+        <w:rPr>
+          <w:rFonts w:eastAsia="Calibri" w:cs="" w:cstheme="minorBidi" w:eastAsiaTheme="minorHAnsi"/>
+          <w:color w:val="auto"/>
+          <w:kern w:val="0"/>
+          <w:sz w:val="22"/>
+          <w:szCs w:val="22"/>
+          <w:lang w:val="es-CR" w:eastAsia="en-US" w:bidi="ar-SA"/>
+        </w:rPr>
+        <w:t xml:space="preserve"> se observa que los valores de cada muestra de ambas señales, </w:t>
+      </w:r>
+      <w:r>
+        <w:rPr>
+          <w:rFonts w:eastAsia="Calibri" w:cs="" w:cstheme="minorBidi" w:eastAsiaTheme="minorHAnsi"/>
+          <w:color w:val="auto"/>
+          <w:kern w:val="0"/>
+          <w:sz w:val="22"/>
+          <w:szCs w:val="22"/>
+          <w:lang w:val="es-CR" w:eastAsia="en-US" w:bidi="ar-SA"/>
+        </w:rPr>
+        <w:t>señal filtrada y señal de f2</w:t>
+      </w:r>
+      <w:r>
+        <w:rPr>
+          <w:rFonts w:eastAsia="Calibri" w:cs="" w:cstheme="minorBidi" w:eastAsiaTheme="minorHAnsi"/>
+          <w:color w:val="auto"/>
+          <w:kern w:val="0"/>
+          <w:sz w:val="22"/>
+          <w:szCs w:val="22"/>
+          <w:lang w:val="en-US" w:eastAsia="en-US" w:bidi="ar-SA"/>
+        </w:rPr>
+        <w:t xml:space="preserve"> = 6000 Hz,</w:t>
+      </w:r>
+      <w:r>
+        <w:rPr>
+          <w:rFonts w:eastAsia="Calibri" w:cs="" w:cstheme="minorBidi" w:eastAsiaTheme="minorHAnsi"/>
+          <w:color w:val="auto"/>
+          <w:kern w:val="0"/>
+          <w:sz w:val="22"/>
+          <w:szCs w:val="22"/>
+          <w:lang w:val="en-US" w:eastAsia="en-US" w:bidi="ar-SA"/>
+        </w:rPr>
+        <w:t xml:space="preserve"> </w:t>
+      </w:r>
+      <w:r>
+        <w:rPr>
+          <w:rFonts w:eastAsia="Calibri" w:cs="" w:cstheme="minorBidi" w:eastAsiaTheme="minorHAnsi"/>
+          <w:color w:val="auto"/>
+          <w:kern w:val="0"/>
+          <w:sz w:val="22"/>
+          <w:szCs w:val="22"/>
+          <w:lang w:val="es-CR" w:eastAsia="en-US" w:bidi="ar-SA"/>
+        </w:rPr>
+        <w:t xml:space="preserve">tienen valores muy similares. Por lo que se concluye que la señal fue filtrada de manera correcta. </w:t>
+      </w:r>
+    </w:p>
+    <w:p>
+      <w:pPr>
+        <w:pStyle w:val="Normal"/>
+        <w:jc w:val="center"/>
+        <w:rPr>
+          <w:lang w:val="en-US" w:eastAsia="en-US" w:bidi="ar-SA"/>
+        </w:rPr>
+      </w:pPr>
+      <w:r>
+        <w:rPr>
+          <w:lang w:val="en-US" w:eastAsia="en-US" w:bidi="ar-SA"/>
+        </w:rPr>
         <w:drawing>
           <wp:inline distT="0" distB="0" distL="0" distR="0">
-            <wp:extent cx="5943600" cy="3212465"/>
+            <wp:extent cx="5943600" cy="3251835"/>
             <wp:effectExtent l="0" t="0" r="0" b="0"/>
             <wp:docPr id="14" name="Image14" descr=""/>
             <wp:cNvGraphicFramePr>
@@ -1609,7 +1725,7 @@
                   <pic:spPr bwMode="auto">
                     <a:xfrm>
                       <a:off x="0" y="0"/>
-                      <a:ext cx="5943600" cy="3212465"/>
+                      <a:ext cx="5943600" cy="3251835"/>
                     </a:xfrm>
                     <a:prstGeom prst="rect">
                       <a:avLst/>
@@ -1639,52 +1755,42 @@
     <w:p>
       <w:pPr>
         <w:pStyle w:val="Normal"/>
-        <w:rPr>
-          <w:lang w:val="es-CR" w:eastAsia="en-US" w:bidi="ar-SA"/>
-        </w:rPr>
-      </w:pPr>
-      <w:r>
-        <w:rPr>
-          <w:lang w:val="es-CR" w:eastAsia="en-US" w:bidi="ar-SA"/>
-        </w:rPr>
-        <w:t xml:space="preserve">Para comprobar que el filtro atenuá las señales de f1, induciremos que la señal de entrada sea unicamente </w:t>
-      </w:r>
-      <w:r>
-        <w:rPr>
-          <w:b/>
-          <w:bCs/>
-          <w:lang w:val="es-CR" w:eastAsia="en-US" w:bidi="ar-SA"/>
-        </w:rPr>
-        <w:t xml:space="preserve">Señal entrada = x1=sin(2*pi*(f1/Fs)*n). </w:t>
-      </w:r>
-      <w:r>
-        <w:rPr>
-          <w:b w:val="false"/>
-          <w:bCs w:val="false"/>
-          <w:lang w:val="es-CR" w:eastAsia="en-US" w:bidi="ar-SA"/>
-        </w:rPr>
-        <w:t xml:space="preserve">Se observa que la amplitud de la señal filtrada es reducida prácticamente a 0. </w:t>
-      </w:r>
-    </w:p>
-    <w:p>
-      <w:pPr>
-        <w:pStyle w:val="Normal"/>
         <w:jc w:val="center"/>
         <w:rPr>
-          <w:lang w:val="en-US" w:eastAsia="en-US" w:bidi="ar-SA"/>
-        </w:rPr>
-      </w:pPr>
-      <w:r>
-        <w:rPr>
-          <w:b/>
-          <w:bCs/>
-          <w:lang w:val="en-US" w:eastAsia="en-US" w:bidi="ar-SA"/>
+          <w:lang w:val="es-CR" w:eastAsia="en-US" w:bidi="ar-SA"/>
+        </w:rPr>
+      </w:pPr>
+      <w:r>
+        <w:rPr>
+          <w:lang w:val="es-CR" w:eastAsia="en-US" w:bidi="ar-SA"/>
+        </w:rPr>
+      </w:r>
+    </w:p>
+    <w:p>
+      <w:pPr>
+        <w:pStyle w:val="Normal"/>
+        <w:jc w:val="center"/>
+        <w:rPr>
+          <w:lang w:val="es-CR" w:eastAsia="en-US" w:bidi="ar-SA"/>
+        </w:rPr>
+      </w:pPr>
+      <w:r>
+        <w:rPr>
+          <w:lang w:val="es-CR" w:eastAsia="en-US" w:bidi="ar-SA"/>
         </w:rPr>
         <w:drawing>
-          <wp:inline distT="0" distB="0" distL="0" distR="0">
-            <wp:extent cx="3917315" cy="2049780"/>
+          <wp:anchor behindDoc="0" distT="0" distB="0" distL="0" distR="0" simplePos="0" locked="0" layoutInCell="0" allowOverlap="1" relativeHeight="19">
+            <wp:simplePos x="0" y="0"/>
+            <wp:positionH relativeFrom="column">
+              <wp:align>center</wp:align>
+            </wp:positionH>
+            <wp:positionV relativeFrom="paragraph">
+              <wp:posOffset>635</wp:posOffset>
+            </wp:positionV>
+            <wp:extent cx="5943600" cy="3135630"/>
             <wp:effectExtent l="0" t="0" r="0" b="0"/>
-            <wp:docPr id="15" name="Image15" descr=""/>
+            <wp:wrapSquare wrapText="largest"/>
+            <wp:docPr id="15" name="Image18" descr=""/>
             <wp:cNvGraphicFramePr>
               <a:graphicFrameLocks xmlns:a="http://schemas.openxmlformats.org/drawingml/2006/main" noChangeAspect="1"/>
             </wp:cNvGraphicFramePr>
@@ -1692,13 +1798,106 @@
               <a:graphicData uri="http://schemas.openxmlformats.org/drawingml/2006/picture">
                 <pic:pic xmlns:pic="http://schemas.openxmlformats.org/drawingml/2006/picture">
                   <pic:nvPicPr>
-                    <pic:cNvPr id="15" name="Image15" descr=""/>
+                    <pic:cNvPr id="15" name="Image18" descr=""/>
                     <pic:cNvPicPr>
                       <a:picLocks noChangeAspect="1" noChangeArrowheads="1"/>
                     </pic:cNvPicPr>
                   </pic:nvPicPr>
                   <pic:blipFill>
                     <a:blip r:embed="rId18"/>
+                    <a:stretch>
+                      <a:fillRect/>
+                    </a:stretch>
+                  </pic:blipFill>
+                  <pic:spPr bwMode="auto">
+                    <a:xfrm>
+                      <a:off x="0" y="0"/>
+                      <a:ext cx="5943600" cy="3135630"/>
+                    </a:xfrm>
+                    <a:prstGeom prst="rect">
+                      <a:avLst/>
+                    </a:prstGeom>
+                  </pic:spPr>
+                </pic:pic>
+              </a:graphicData>
+            </a:graphic>
+          </wp:anchor>
+        </w:drawing>
+      </w:r>
+    </w:p>
+    <w:p>
+      <w:pPr>
+        <w:pStyle w:val="Normal"/>
+        <w:jc w:val="center"/>
+        <w:rPr>
+          <w:lang w:val="es-CR" w:eastAsia="en-US" w:bidi="ar-SA"/>
+        </w:rPr>
+      </w:pPr>
+      <w:r>
+        <w:rPr>
+          <w:lang w:val="es-CR" w:eastAsia="en-US" w:bidi="ar-SA"/>
+        </w:rPr>
+      </w:r>
+    </w:p>
+    <w:p>
+      <w:pPr>
+        <w:pStyle w:val="Normal"/>
+        <w:rPr>
+          <w:lang w:val="es-CR" w:eastAsia="en-US" w:bidi="ar-SA"/>
+        </w:rPr>
+      </w:pPr>
+      <w:r>
+        <w:rPr>
+          <w:lang w:val="es-CR" w:eastAsia="en-US" w:bidi="ar-SA"/>
+        </w:rPr>
+        <w:t xml:space="preserve">Para comprobar que el filtro atenuá las señales de f1, induciremos que la señal de entrada sea unicamente </w:t>
+      </w:r>
+      <w:r>
+        <w:rPr>
+          <w:b/>
+          <w:bCs/>
+          <w:lang w:val="es-CR" w:eastAsia="en-US" w:bidi="ar-SA"/>
+        </w:rPr>
+        <w:t xml:space="preserve">Señal entrada = x1=sin(2*pi*(f1/Fs)*n). </w:t>
+      </w:r>
+      <w:r>
+        <w:rPr>
+          <w:b w:val="false"/>
+          <w:bCs w:val="false"/>
+          <w:lang w:val="es-CR" w:eastAsia="en-US" w:bidi="ar-SA"/>
+        </w:rPr>
+        <w:t xml:space="preserve">Se observa que la amplitud de la señal filtrada es reducida prácticamente a 0. </w:t>
+      </w:r>
+    </w:p>
+    <w:p>
+      <w:pPr>
+        <w:pStyle w:val="Normal"/>
+        <w:jc w:val="center"/>
+        <w:rPr>
+          <w:lang w:val="en-US" w:eastAsia="en-US" w:bidi="ar-SA"/>
+        </w:rPr>
+      </w:pPr>
+      <w:r>
+        <w:rPr/>
+        <w:drawing>
+          <wp:inline distT="0" distB="0" distL="0" distR="0">
+            <wp:extent cx="3917315" cy="2049780"/>
+            <wp:effectExtent l="0" t="0" r="0" b="0"/>
+            <wp:docPr id="16" name="Image15" descr=""/>
+            <wp:cNvGraphicFramePr>
+              <a:graphicFrameLocks xmlns:a="http://schemas.openxmlformats.org/drawingml/2006/main" noChangeAspect="1"/>
+            </wp:cNvGraphicFramePr>
+            <a:graphic xmlns:a="http://schemas.openxmlformats.org/drawingml/2006/main">
+              <a:graphicData uri="http://schemas.openxmlformats.org/drawingml/2006/picture">
+                <pic:pic xmlns:pic="http://schemas.openxmlformats.org/drawingml/2006/picture">
+                  <pic:nvPicPr>
+                    <pic:cNvPr id="16" name="Image15" descr=""/>
+                    <pic:cNvPicPr>
+                      <a:picLocks noChangeAspect="1" noChangeArrowheads="1"/>
+                    </pic:cNvPicPr>
+                  </pic:nvPicPr>
+                  <pic:blipFill>
+                    <a:blip r:embed="rId19"/>
                     <a:stretch>
                       <a:fillRect/>
                     </a:stretch>
@@ -1730,7 +1929,72 @@
       </w:pPr>
       <w:r>
         <w:rPr>
-          <w:lang w:val="en-US" w:eastAsia="en-US" w:bidi="ar-SA"/>
+          <w:b/>
+          <w:bCs/>
+        </w:rPr>
+      </w:r>
+    </w:p>
+    <w:p>
+      <w:pPr>
+        <w:pStyle w:val="Normal"/>
+        <w:rPr>
+          <w:b/>
+          <w:b/>
+          <w:bCs/>
+        </w:rPr>
+      </w:pPr>
+      <w:r>
+        <w:rPr>
+          <w:b/>
+          <w:bCs/>
+        </w:rPr>
+      </w:r>
+    </w:p>
+    <w:p>
+      <w:pPr>
+        <w:pStyle w:val="Normal"/>
+        <w:rPr>
+          <w:b/>
+          <w:b/>
+          <w:bCs/>
+        </w:rPr>
+      </w:pPr>
+      <w:r>
+        <w:rPr>
+          <w:b/>
+          <w:bCs/>
+        </w:rPr>
+      </w:r>
+    </w:p>
+    <w:p>
+      <w:pPr>
+        <w:pStyle w:val="Normal"/>
+        <w:rPr>
+          <w:b/>
+          <w:b/>
+          <w:bCs/>
+        </w:rPr>
+      </w:pPr>
+      <w:r>
+        <w:rPr>
+          <w:b/>
+          <w:bCs/>
+        </w:rPr>
+      </w:r>
+    </w:p>
+    <w:p>
+      <w:pPr>
+        <w:pStyle w:val="Normal"/>
+        <w:rPr>
+          <w:b/>
+          <w:b/>
+          <w:bCs/>
+        </w:rPr>
+      </w:pPr>
+      <w:r>
+        <w:rPr>
+          <w:b/>
+          <w:bCs/>
         </w:rPr>
       </w:r>
     </w:p>
@@ -1778,14 +2042,12 @@
         </w:rPr>
       </w:pPr>
       <w:r>
-        <w:rPr>
-          <w:lang w:val="es-CR" w:eastAsia="en-US" w:bidi="ar-SA"/>
-        </w:rPr>
+        <w:rPr/>
         <w:drawing>
           <wp:inline distT="0" distB="0" distL="0" distR="0">
             <wp:extent cx="4099560" cy="2152650"/>
             <wp:effectExtent l="0" t="0" r="0" b="0"/>
-            <wp:docPr id="16" name="Image16" descr=""/>
+            <wp:docPr id="17" name="Image16" descr=""/>
             <wp:cNvGraphicFramePr>
               <a:graphicFrameLocks xmlns:a="http://schemas.openxmlformats.org/drawingml/2006/main" noChangeAspect="1"/>
             </wp:cNvGraphicFramePr>
@@ -1793,13 +2055,13 @@
               <a:graphicData uri="http://schemas.openxmlformats.org/drawingml/2006/picture">
                 <pic:pic xmlns:pic="http://schemas.openxmlformats.org/drawingml/2006/picture">
                   <pic:nvPicPr>
-                    <pic:cNvPr id="16" name="Image16" descr=""/>
+                    <pic:cNvPr id="17" name="Image16" descr=""/>
                     <pic:cNvPicPr>
                       <a:picLocks noChangeAspect="1" noChangeArrowheads="1"/>
                     </pic:cNvPicPr>
                   </pic:nvPicPr>
                   <pic:blipFill>
-                    <a:blip r:embed="rId19"/>
+                    <a:blip r:embed="rId20"/>
                     <a:stretch>
                       <a:fillRect/>
                     </a:stretch>
@@ -1847,7 +2109,7 @@
           <wp:inline distT="0" distB="0" distL="0" distR="0">
             <wp:extent cx="5943600" cy="541655"/>
             <wp:effectExtent l="0" t="0" r="0" b="0"/>
-            <wp:docPr id="17" name="Image13" descr=""/>
+            <wp:docPr id="18" name="Image13" descr=""/>
             <wp:cNvGraphicFramePr>
               <a:graphicFrameLocks xmlns:a="http://schemas.openxmlformats.org/drawingml/2006/main" noChangeAspect="1"/>
             </wp:cNvGraphicFramePr>
@@ -1855,13 +2117,13 @@
               <a:graphicData uri="http://schemas.openxmlformats.org/drawingml/2006/picture">
                 <pic:pic xmlns:pic="http://schemas.openxmlformats.org/drawingml/2006/picture">
                   <pic:nvPicPr>
-                    <pic:cNvPr id="17" name="Image13" descr=""/>
+                    <pic:cNvPr id="18" name="Image13" descr=""/>
                     <pic:cNvPicPr>
                       <a:picLocks noChangeAspect="1" noChangeArrowheads="1"/>
                     </pic:cNvPicPr>
                   </pic:nvPicPr>
                   <pic:blipFill>
-                    <a:blip r:embed="rId20"/>
+                    <a:blip r:embed="rId21"/>
                     <a:stretch>
                       <a:fillRect/>
                     </a:stretch>
@@ -1940,6 +2202,116 @@
   <w:abstractNum w:abstractNumId="1">
     <w:lvl w:ilvl="0">
       <w:start w:val="1"/>
+      <w:numFmt w:val="decimal"/>
+      <w:lvlText w:val="%1."/>
+      <w:lvlJc w:val="left"/>
+      <w:pPr>
+        <w:tabs>
+          <w:tab w:val="num" w:pos="720"/>
+        </w:tabs>
+        <w:ind w:left="720" w:hanging="360"/>
+      </w:pPr>
+    </w:lvl>
+    <w:lvl w:ilvl="1">
+      <w:start w:val="1"/>
+      <w:numFmt w:val="decimal"/>
+      <w:lvlText w:val="%2."/>
+      <w:lvlJc w:val="left"/>
+      <w:pPr>
+        <w:tabs>
+          <w:tab w:val="num" w:pos="1080"/>
+        </w:tabs>
+        <w:ind w:left="1080" w:hanging="360"/>
+      </w:pPr>
+    </w:lvl>
+    <w:lvl w:ilvl="2">
+      <w:start w:val="1"/>
+      <w:numFmt w:val="decimal"/>
+      <w:lvlText w:val="%3."/>
+      <w:lvlJc w:val="left"/>
+      <w:pPr>
+        <w:tabs>
+          <w:tab w:val="num" w:pos="1440"/>
+        </w:tabs>
+        <w:ind w:left="1440" w:hanging="360"/>
+      </w:pPr>
+    </w:lvl>
+    <w:lvl w:ilvl="3">
+      <w:start w:val="1"/>
+      <w:numFmt w:val="decimal"/>
+      <w:lvlText w:val="%4."/>
+      <w:lvlJc w:val="left"/>
+      <w:pPr>
+        <w:tabs>
+          <w:tab w:val="num" w:pos="1800"/>
+        </w:tabs>
+        <w:ind w:left="1800" w:hanging="360"/>
+      </w:pPr>
+    </w:lvl>
+    <w:lvl w:ilvl="4">
+      <w:start w:val="1"/>
+      <w:numFmt w:val="decimal"/>
+      <w:lvlText w:val="%5."/>
+      <w:lvlJc w:val="left"/>
+      <w:pPr>
+        <w:tabs>
+          <w:tab w:val="num" w:pos="2160"/>
+        </w:tabs>
+        <w:ind w:left="2160" w:hanging="360"/>
+      </w:pPr>
+    </w:lvl>
+    <w:lvl w:ilvl="5">
+      <w:start w:val="1"/>
+      <w:numFmt w:val="decimal"/>
+      <w:lvlText w:val="%6."/>
+      <w:lvlJc w:val="left"/>
+      <w:pPr>
+        <w:tabs>
+          <w:tab w:val="num" w:pos="2520"/>
+        </w:tabs>
+        <w:ind w:left="2520" w:hanging="360"/>
+      </w:pPr>
+    </w:lvl>
+    <w:lvl w:ilvl="6">
+      <w:start w:val="1"/>
+      <w:numFmt w:val="decimal"/>
+      <w:lvlText w:val="%7."/>
+      <w:lvlJc w:val="left"/>
+      <w:pPr>
+        <w:tabs>
+          <w:tab w:val="num" w:pos="2880"/>
+        </w:tabs>
+        <w:ind w:left="2880" w:hanging="360"/>
+      </w:pPr>
+    </w:lvl>
+    <w:lvl w:ilvl="7">
+      <w:start w:val="1"/>
+      <w:numFmt w:val="decimal"/>
+      <w:lvlText w:val="%8."/>
+      <w:lvlJc w:val="left"/>
+      <w:pPr>
+        <w:tabs>
+          <w:tab w:val="num" w:pos="3240"/>
+        </w:tabs>
+        <w:ind w:left="3240" w:hanging="360"/>
+      </w:pPr>
+    </w:lvl>
+    <w:lvl w:ilvl="8">
+      <w:start w:val="1"/>
+      <w:numFmt w:val="decimal"/>
+      <w:lvlText w:val="%9."/>
+      <w:lvlJc w:val="left"/>
+      <w:pPr>
+        <w:tabs>
+          <w:tab w:val="num" w:pos="3600"/>
+        </w:tabs>
+        <w:ind w:left="3600" w:hanging="360"/>
+      </w:pPr>
+    </w:lvl>
+  </w:abstractNum>
+  <w:abstractNum w:abstractNumId="2">
+    <w:lvl w:ilvl="0">
+      <w:start w:val="1"/>
       <w:numFmt w:val="none"/>
       <w:suff w:val="nothing"/>
       <w:lvlText w:val=""/>
@@ -2054,125 +2426,6 @@
         </w:tabs>
         <w:ind w:left="0" w:hanging="0"/>
       </w:pPr>
-    </w:lvl>
-  </w:abstractNum>
-  <w:abstractNum w:abstractNumId="2">
-    <w:lvl w:ilvl="0">
-      <w:start w:val="1"/>
-      <w:numFmt w:val="decimal"/>
-      <w:lvlText w:val="%1."/>
-      <w:lvlJc w:val="left"/>
-      <w:pPr>
-        <w:tabs>
-          <w:tab w:val="num" w:pos="720"/>
-        </w:tabs>
-        <w:ind w:left="720" w:hanging="360"/>
-      </w:pPr>
-      <w:rPr/>
-    </w:lvl>
-    <w:lvl w:ilvl="1">
-      <w:start w:val="1"/>
-      <w:numFmt w:val="decimal"/>
-      <w:lvlText w:val="%2."/>
-      <w:lvlJc w:val="left"/>
-      <w:pPr>
-        <w:tabs>
-          <w:tab w:val="num" w:pos="1080"/>
-        </w:tabs>
-        <w:ind w:left="1080" w:hanging="360"/>
-      </w:pPr>
-      <w:rPr/>
-    </w:lvl>
-    <w:lvl w:ilvl="2">
-      <w:start w:val="1"/>
-      <w:numFmt w:val="decimal"/>
-      <w:lvlText w:val="%3."/>
-      <w:lvlJc w:val="left"/>
-      <w:pPr>
-        <w:tabs>
-          <w:tab w:val="num" w:pos="1440"/>
-        </w:tabs>
-        <w:ind w:left="1440" w:hanging="360"/>
-      </w:pPr>
-      <w:rPr/>
-    </w:lvl>
-    <w:lvl w:ilvl="3">
-      <w:start w:val="1"/>
-      <w:numFmt w:val="decimal"/>
-      <w:lvlText w:val="%4."/>
-      <w:lvlJc w:val="left"/>
-      <w:pPr>
-        <w:tabs>
-          <w:tab w:val="num" w:pos="1800"/>
-        </w:tabs>
-        <w:ind w:left="1800" w:hanging="360"/>
-      </w:pPr>
-      <w:rPr/>
-    </w:lvl>
-    <w:lvl w:ilvl="4">
-      <w:start w:val="1"/>
-      <w:numFmt w:val="decimal"/>
-      <w:lvlText w:val="%5."/>
-      <w:lvlJc w:val="left"/>
-      <w:pPr>
-        <w:tabs>
-          <w:tab w:val="num" w:pos="2160"/>
-        </w:tabs>
-        <w:ind w:left="2160" w:hanging="360"/>
-      </w:pPr>
-      <w:rPr/>
-    </w:lvl>
-    <w:lvl w:ilvl="5">
-      <w:start w:val="1"/>
-      <w:numFmt w:val="decimal"/>
-      <w:lvlText w:val="%6."/>
-      <w:lvlJc w:val="left"/>
-      <w:pPr>
-        <w:tabs>
-          <w:tab w:val="num" w:pos="2520"/>
-        </w:tabs>
-        <w:ind w:left="2520" w:hanging="360"/>
-      </w:pPr>
-      <w:rPr/>
-    </w:lvl>
-    <w:lvl w:ilvl="6">
-      <w:start w:val="1"/>
-      <w:numFmt w:val="decimal"/>
-      <w:lvlText w:val="%7."/>
-      <w:lvlJc w:val="left"/>
-      <w:pPr>
-        <w:tabs>
-          <w:tab w:val="num" w:pos="2880"/>
-        </w:tabs>
-        <w:ind w:left="2880" w:hanging="360"/>
-      </w:pPr>
-      <w:rPr/>
-    </w:lvl>
-    <w:lvl w:ilvl="7">
-      <w:start w:val="1"/>
-      <w:numFmt w:val="decimal"/>
-      <w:lvlText w:val="%8."/>
-      <w:lvlJc w:val="left"/>
-      <w:pPr>
-        <w:tabs>
-          <w:tab w:val="num" w:pos="3240"/>
-        </w:tabs>
-        <w:ind w:left="3240" w:hanging="360"/>
-      </w:pPr>
-      <w:rPr/>
-    </w:lvl>
-    <w:lvl w:ilvl="8">
-      <w:start w:val="1"/>
-      <w:numFmt w:val="decimal"/>
-      <w:lvlText w:val="%9."/>
-      <w:lvlJc w:val="left"/>
-      <w:pPr>
-        <w:tabs>
-          <w:tab w:val="num" w:pos="3600"/>
-        </w:tabs>
-        <w:ind w:left="3600" w:hanging="360"/>
-      </w:pPr>
-      <w:rPr/>
     </w:lvl>
   </w:abstractNum>
   <w:num w:numId="1">

</xml_diff>